<commit_message>
updated the device ID values
changed from 0x0ADC0001 to 0xABCD0001 and 0xABCD0002.
</commit_message>
<xml_diff>
--- a/UART_16550/rtl/FPGA_UART_1x/docs/FPGA_UART_1x.docx
+++ b/UART_16550/rtl/FPGA_UART_1x/docs/FPGA_UART_1x.docx
@@ -8,7 +8,10 @@
         <w:pStyle w:val="Title"/>
       </w:pPr>
       <w:r>
-        <w:t xml:space="preserve">ADC Interface FPGA IP </w:t>
+        <w:t>UART</w:t>
+      </w:r>
+      <w:r>
+        <w:t xml:space="preserve"> FPGA IP </w:t>
       </w:r>
     </w:p>
     <w:p>
@@ -1846,16 +1849,7 @@
                 <w:color w:val="auto"/>
                 <w:lang w:val="en-US"/>
               </w:rPr>
-              <w:t>0</w:t>
-            </w:r>
-            <w:r>
-              <w:rPr>
-                <w:rFonts w:cs="Arial"/>
-                <w:bCs/>
-                <w:color w:val="auto"/>
-                <w:lang w:val="en-US"/>
-              </w:rPr>
-              <w:t>ADC</w:t>
+              <w:t>ABCD</w:t>
             </w:r>
             <w:r>
               <w:rPr>
@@ -2288,14 +2282,27 @@
       <w:r>
         <w:noBreakHyphen/>
       </w:r>
-      <w:fldSimple w:instr=" SEQ Table \* ARABIC \s 1 ">
-        <w:r>
-          <w:rPr>
-            <w:noProof/>
-          </w:rPr>
-          <w:t>3</w:t>
-        </w:r>
-      </w:fldSimple>
+      <w:r>
+        <w:fldChar w:fldCharType="begin"/>
+      </w:r>
+      <w:r>
+        <w:instrText xml:space="preserve"> SEQ Table \* ARABIC \s 1 </w:instrText>
+      </w:r>
+      <w:r>
+        <w:fldChar w:fldCharType="separate"/>
+      </w:r>
+      <w:r>
+        <w:rPr>
+          <w:noProof/>
+        </w:rPr>
+        <w:t>3</w:t>
+      </w:r>
+      <w:r>
+        <w:rPr>
+          <w:noProof/>
+        </w:rPr>
+        <w:fldChar w:fldCharType="end"/>
+      </w:r>
       <w:bookmarkEnd w:id="8"/>
       <w:r>
         <w:t>: UART Register Table</w:t>
@@ -4663,14 +4670,7 @@
           <w:rFonts w:ascii="Times New Roman" w:hAnsi="Times New Roman" w:cs="Times New Roman"/>
           <w:sz w:val="22"/>
         </w:rPr>
-        <w:t>0</w:t>
-      </w:r>
-      <w:r>
-        <w:rPr>
-          <w:rFonts w:ascii="Times New Roman" w:hAnsi="Times New Roman" w:cs="Times New Roman"/>
-          <w:sz w:val="22"/>
-        </w:rPr>
-        <w:t>ADC</w:t>
+        <w:t>ABCD</w:t>
       </w:r>
       <w:r>
         <w:rPr>
@@ -5022,15 +5022,7 @@
                 <w:sz w:val="20"/>
                 <w:szCs w:val="20"/>
               </w:rPr>
-              <w:t>0</w:t>
-            </w:r>
-            <w:r>
-              <w:rPr>
-                <w:rFonts w:ascii="Arial" w:hAnsi="Arial" w:cs="Arial"/>
-                <w:sz w:val="20"/>
-                <w:szCs w:val="20"/>
-              </w:rPr>
-              <w:t>ADC</w:t>
+              <w:t>ABCD</w:t>
             </w:r>
             <w:proofErr w:type="gramStart"/>
             <w:r>
@@ -27121,11 +27113,21 @@
       </w:rPr>
       <w:tab/>
     </w:r>
-    <w:fldSimple w:instr=" TITLE   \* MERGEFORMAT ">
-      <w:r>
-        <w:t>UART IP for EOS 3B</w:t>
-      </w:r>
-    </w:fldSimple>
+    <w:r>
+      <w:fldChar w:fldCharType="begin"/>
+    </w:r>
+    <w:r>
+      <w:instrText xml:space="preserve"> TITLE   \* MERGEFORMAT </w:instrText>
+    </w:r>
+    <w:r>
+      <w:fldChar w:fldCharType="separate"/>
+    </w:r>
+    <w:r>
+      <w:t>UART IP for EOS 3B</w:t>
+    </w:r>
+    <w:r>
+      <w:fldChar w:fldCharType="end"/>
+    </w:r>
   </w:p>
 </w:ftr>
 </file>

</xml_diff>